<commit_message>
var að bæta við einni áhættugreiningu, uppfæra verklagslýsinguna og bætti við einni kröfu inn í kröfulistann. Mér finnst að við þyrftum að ræða þetta nánar á föstudaginn (3.2.23) um hvort að við verðum ekki að bæta meira, ekki gott að bæta fleiri áhættum og kröfum, user scenarios, user stories á meðan það er byrjað að vinna í hugbúnaðinum
</commit_message>
<xml_diff>
--- a/docs/Verklagslýsing.docx
+++ b/docs/Verklagslýsing.docx
@@ -5,12 +5,16 @@
     <w:p>
       <w:pPr>
         <w:rPr>
+          <w:b/>
+          <w:bCs/>
           <w:sz w:val="32"/>
           <w:szCs w:val="32"/>
         </w:rPr>
       </w:pPr>
       <w:r>
         <w:rPr>
+          <w:b/>
+          <w:bCs/>
           <w:sz w:val="32"/>
           <w:szCs w:val="32"/>
         </w:rPr>
@@ -20,12 +24,16 @@
     <w:p>
       <w:pPr>
         <w:rPr>
+          <w:b/>
+          <w:bCs/>
           <w:sz w:val="28"/>
           <w:szCs w:val="28"/>
         </w:rPr>
       </w:pPr>
       <w:r>
         <w:rPr>
+          <w:b/>
+          <w:bCs/>
           <w:sz w:val="28"/>
           <w:szCs w:val="28"/>
         </w:rPr>
@@ -34,23 +42,55 @@
     </w:p>
     <w:p>
       <w:r>
-        <w:t>Við ákváðum að nota scrum þar sem allir meðlimir í hópnum þekktu það vel og okkur fannst það passa vel við þetta verkefni.</w:t>
+        <w:t xml:space="preserve">Hópurinn kom sér saman og ákvað að nota aðferðafræðina Scrum. Ástæðan fyrir því er sú að allir hópmeðlimir hafa notað það að einhverju tagi  í gegnum námsferla sína og </w:t>
+      </w:r>
+      <w:r>
+        <w:t>var komist að þeirri niðurstöðu að það myndi</w:t>
+      </w:r>
+      <w:r>
+        <w:t xml:space="preserve"> virka fyrir þetta verkefni. </w:t>
       </w:r>
     </w:p>
     <w:p>
       <w:r>
-        <w:t>Allir sprettir verða tveggja vikna fyrir utan fyrsta, sem er þriggja vikna, og þrjá spretti eftir próftímabilið, sem verða allir eins vikna.</w:t>
+        <w:t xml:space="preserve">Stefnt er á að hver sprettur muni taka tvær vikur fyrir utan fyrsta sprettinn (þrjár vikur) og sprettina sem verða teknir á meðan próftímabilinu stendur (einn sprettur </w:t>
+      </w:r>
+      <w:r>
+        <w:t xml:space="preserve">á </w:t>
+      </w:r>
+      <w:r>
+        <w:t xml:space="preserve">viku). </w:t>
+      </w:r>
+      <w:r>
+        <w:t>Áætlað er að</w:t>
+      </w:r>
+      <w:r>
+        <w:t xml:space="preserve"> þrír fundir</w:t>
+      </w:r>
+      <w:r>
+        <w:t xml:space="preserve"> munu vera haldnir í hverri einustu viku</w:t>
+      </w:r>
+      <w:r>
+        <w:t>. Tveir af þeim fundum eru settir sem fjarfundir á þriðjdögum kl 15:00-16:00 (fyrri fundurinn kl 15:00 og seinni fundurinn 15:30). Hinn fundurinn er settur á föstudaginn og mun vera á tímunum milli 8:30 – 12:00</w:t>
+      </w:r>
+      <w:r>
+        <w:t xml:space="preserve">. Fundarnir á þriðjudaginn verða skiptir þannig að fyrri fundurinn er talað við fyrirtækið og seinni fundurinn verður talað við leiðbeinanda. </w:t>
       </w:r>
     </w:p>
+    <w:p/>
     <w:p>
       <w:pPr>
         <w:rPr>
+          <w:b/>
+          <w:bCs/>
           <w:sz w:val="28"/>
           <w:szCs w:val="28"/>
         </w:rPr>
       </w:pPr>
       <w:r>
         <w:rPr>
+          <w:b/>
+          <w:bCs/>
           <w:sz w:val="28"/>
           <w:szCs w:val="28"/>
         </w:rPr>
@@ -59,12 +99,12 @@
     </w:p>
     <w:p>
       <w:r>
-        <w:t>Við munum alltaf hittast á föstudögum fyrir hádegi og vinna saman í verkefninu til hádegis. Síðan erum við alltaf með tvo stutta fundi á þriðjudögum, annan með fyrirtæki og hinn með leiðbeinanda.</w:t>
+        <w:t>Eins og kom fram í seinasta kafla þá eru þrír fundir í hverri viku (tveir á þriðjudag og einn á föstudaginn).</w:t>
       </w:r>
     </w:p>
     <w:p>
       <w:r>
-        <w:t>Utan þessa tíma munum við aðalega vera að vinna heima.</w:t>
+        <w:t xml:space="preserve">Á Föstudögum munu allir hópmeðlimirnir koma sér saman. Fundurinn á föstudaginn mun bæði fara í það að meta stöðuna og vinna í verkefninu. Þriðjudagsfundirnir munu aðalega fara í það að tala við fyrirtækið (fyrri fundurinn) og við leiðbeinanda (seinni fundurinn). Fyrir utan þessa fundi munu hópmeðlimir vinna í verkefninu í sitthvoru lagi. </w:t>
       </w:r>
     </w:p>
     <w:p/>
@@ -476,6 +516,9 @@
   <w:style w:type="paragraph" w:default="1" w:styleId="Normal">
     <w:name w:val="Normal"/>
     <w:qFormat/>
+    <w:rPr>
+      <w:lang w:val="is-IS"/>
+    </w:rPr>
   </w:style>
   <w:style w:type="character" w:default="1" w:styleId="DefaultParagraphFont">
     <w:name w:val="Default Paragraph Font"/>

</xml_diff>

<commit_message>
verklagslýsing var uppfærð, margt sem þarf að bæta við og hreynsa, t.d. tekstinn er bæði í nútið, þátíð
</commit_message>
<xml_diff>
--- a/docs/Verklagslýsing.docx
+++ b/docs/Verklagslýsing.docx
@@ -22,6 +22,14 @@
       </w:r>
     </w:p>
     <w:p>
+      <w:r>
+        <w:t xml:space="preserve">í þessum kafla verður farið í gegnum hvaða arðferðafræði var notuð til þess að vinna í verkefninu, </w:t>
+      </w:r>
+      <w:r>
+        <w:t xml:space="preserve">Skipulagningu vinnutíma og spretta, Hvaða vinnuaðstöðu hópurinn var með og hvernig tímaskráning fór fram. </w:t>
+      </w:r>
+    </w:p>
+    <w:p>
       <w:pPr>
         <w:rPr>
           <w:b/>
@@ -77,7 +85,14 @@
         <w:t xml:space="preserve">. Fundarnir á þriðjudaginn verða skiptir þannig að fyrri fundurinn er talað við fyrirtækið og seinni fundurinn verður talað við leiðbeinanda. </w:t>
       </w:r>
     </w:p>
-    <w:p/>
+    <w:p>
+      <w:pPr>
+        <w:rPr>
+          <w:b/>
+          <w:bCs/>
+        </w:rPr>
+      </w:pPr>
+    </w:p>
     <w:p>
       <w:pPr>
         <w:rPr>
@@ -104,10 +119,848 @@
     </w:p>
     <w:p>
       <w:r>
-        <w:t xml:space="preserve">Á Föstudögum munu allir hópmeðlimirnir koma sér saman. Fundurinn á föstudaginn mun bæði fara í það að meta stöðuna og vinna í verkefninu. Þriðjudagsfundirnir munu aðalega fara í það að tala við fyrirtækið (fyrri fundurinn) og við leiðbeinanda (seinni fundurinn). Fyrir utan þessa fundi munu hópmeðlimir vinna í verkefninu í sitthvoru lagi. </w:t>
-      </w:r>
-    </w:p>
+        <w:t>Á Föstudögum munu allir hópmeðlimirnir koma sér saman. Fundurinn á föstudaginn mun bæði fara í það að meta stöðuna og vinna í verkefninu.</w:t>
+      </w:r>
+      <w:r>
+        <w:t xml:space="preserve"> Í lok hvers föstudagsfundar mun hópurinn skipta og/eða uppfæra verkefnin</w:t>
+      </w:r>
+      <w:r>
+        <w:t xml:space="preserve"> sem þeim var aðhlutað</w:t>
+      </w:r>
+      <w:r>
+        <w:t>.</w:t>
+      </w:r>
+    </w:p>
+    <w:p>
+      <w:r>
+        <w:t>Þriðjudagsfundirnir munu aðalega fara í það að tala við fyrirtækið (fyrri fundurinn)</w:t>
+      </w:r>
+      <w:r>
+        <w:t xml:space="preserve">, </w:t>
+      </w:r>
+      <w:r>
+        <w:t>leiðbeinanda (seinni fundurinn)</w:t>
+      </w:r>
+      <w:r>
+        <w:t xml:space="preserve"> og síðan meta hver staðan væri á verkefninu t.d. hvað gekk vel, hvað fór illa og hvað væri hægt að endurbæta</w:t>
+      </w:r>
+      <w:r>
+        <w:t xml:space="preserve">. Fyrir utan þessa fundi munu hópmeðlimir vinna í verkefninu í sitthvoru lagi. </w:t>
+      </w:r>
+    </w:p>
+    <w:p>
+      <w:pPr>
+        <w:rPr>
+          <w:b/>
+          <w:bCs/>
+          <w:sz w:val="28"/>
+          <w:szCs w:val="28"/>
+        </w:rPr>
+      </w:pPr>
+    </w:p>
+    <w:p>
+      <w:pPr>
+        <w:rPr>
+          <w:b/>
+          <w:bCs/>
+          <w:sz w:val="28"/>
+          <w:szCs w:val="28"/>
+        </w:rPr>
+      </w:pPr>
+      <w:r>
+        <w:rPr>
+          <w:b/>
+          <w:bCs/>
+          <w:sz w:val="28"/>
+          <w:szCs w:val="28"/>
+        </w:rPr>
+        <w:t>Vinnuaðstaða</w:t>
+      </w:r>
+    </w:p>
+    <w:p>
+      <w:r>
+        <w:t xml:space="preserve">Áætlað er að </w:t>
+      </w:r>
+      <w:r>
+        <w:t>Vinnuaðstað</w:t>
+      </w:r>
+      <w:r>
+        <w:t xml:space="preserve">a </w:t>
+      </w:r>
+      <w:r>
+        <w:t>fari f</w:t>
+      </w:r>
+      <w:r>
+        <w:t>ram á föstudögum upp á skrifstofu hjá vörueiganda. Hún er staðsett</w:t>
+      </w:r>
+      <w:r>
+        <w:t xml:space="preserve"> </w:t>
+      </w:r>
+      <w:r>
+        <w:t xml:space="preserve">á </w:t>
+      </w:r>
+      <w:r>
+        <w:t>Eiðistorg á Seltjarnarnesi. Á öðrum dögum verður hver hópmeðlimur í sitthvoru lagi að vinna í verkefninu</w:t>
+      </w:r>
+      <w:r>
+        <w:t xml:space="preserve">. Ef einhvað fer úrskeiðis munu hópmeðlimir koma saman og ræða stöðuna og hvernig hún verður leyst, hvort sem það verður í gegnum rafrænum fundi eða ekki.  </w:t>
+      </w:r>
+    </w:p>
+    <w:p>
+      <w:pPr>
+        <w:rPr>
+          <w:b/>
+          <w:bCs/>
+          <w:sz w:val="28"/>
+          <w:szCs w:val="28"/>
+        </w:rPr>
+      </w:pPr>
+    </w:p>
+    <w:p>
+      <w:pPr>
+        <w:rPr>
+          <w:b/>
+          <w:bCs/>
+          <w:sz w:val="28"/>
+          <w:szCs w:val="28"/>
+        </w:rPr>
+      </w:pPr>
+    </w:p>
+    <w:p>
+      <w:pPr>
+        <w:rPr>
+          <w:b/>
+          <w:bCs/>
+          <w:sz w:val="28"/>
+          <w:szCs w:val="28"/>
+        </w:rPr>
+      </w:pPr>
+    </w:p>
+    <w:p>
+      <w:pPr>
+        <w:rPr>
+          <w:b/>
+          <w:bCs/>
+          <w:sz w:val="28"/>
+          <w:szCs w:val="28"/>
+        </w:rPr>
+      </w:pPr>
+    </w:p>
+    <w:p>
+      <w:pPr>
+        <w:rPr>
+          <w:b/>
+          <w:bCs/>
+          <w:sz w:val="28"/>
+          <w:szCs w:val="28"/>
+        </w:rPr>
+      </w:pPr>
+    </w:p>
+    <w:p>
+      <w:pPr>
+        <w:rPr>
+          <w:b/>
+          <w:bCs/>
+          <w:sz w:val="28"/>
+          <w:szCs w:val="28"/>
+        </w:rPr>
+      </w:pPr>
+      <w:r>
+        <w:rPr>
+          <w:b/>
+          <w:bCs/>
+          <w:sz w:val="28"/>
+          <w:szCs w:val="28"/>
+        </w:rPr>
+        <w:t>Nánari skipulagning Spretta</w:t>
+      </w:r>
+    </w:p>
+    <w:p>
+      <w:r>
+        <w:t xml:space="preserve">í þessum unidrkafla </w:t>
+      </w:r>
+      <w:r>
+        <w:t xml:space="preserve">kemur fram skipulagning á dagsetningum hvers spretts sem eru og er áætlað að eiga sér stað. </w:t>
+      </w:r>
+    </w:p>
+    <w:p>
+      <w:pPr>
+        <w:jc w:val="center"/>
+        <w:rPr>
+          <w:sz w:val="24"/>
+          <w:szCs w:val="24"/>
+        </w:rPr>
+      </w:pPr>
+      <w:r>
+        <w:rPr>
+          <w:sz w:val="24"/>
+          <w:szCs w:val="24"/>
+        </w:rPr>
+        <w:t>Tímasetning spretta:</w:t>
+      </w:r>
+    </w:p>
+    <w:tbl>
+      <w:tblPr>
+        <w:tblStyle w:val="TableGrid"/>
+        <w:tblW w:w="0" w:type="auto"/>
+        <w:tblLook w:val="04A0" w:firstRow="1" w:lastRow="0" w:firstColumn="1" w:lastColumn="0" w:noHBand="0" w:noVBand="1"/>
+      </w:tblPr>
+      <w:tblGrid>
+        <w:gridCol w:w="3116"/>
+        <w:gridCol w:w="3117"/>
+        <w:gridCol w:w="3117"/>
+      </w:tblGrid>
+      <w:tr>
+        <w:tc>
+          <w:tcPr>
+            <w:tcW w:w="3116" w:type="dxa"/>
+          </w:tcPr>
+          <w:p>
+            <w:pPr>
+              <w:jc w:val="center"/>
+            </w:pPr>
+            <w:r>
+              <w:t>Sprettur</w:t>
+            </w:r>
+          </w:p>
+        </w:tc>
+        <w:tc>
+          <w:tcPr>
+            <w:tcW w:w="3117" w:type="dxa"/>
+          </w:tcPr>
+          <w:p>
+            <w:pPr>
+              <w:jc w:val="center"/>
+            </w:pPr>
+            <w:r>
+              <w:t>Byrjar</w:t>
+            </w:r>
+          </w:p>
+        </w:tc>
+        <w:tc>
+          <w:tcPr>
+            <w:tcW w:w="3117" w:type="dxa"/>
+          </w:tcPr>
+          <w:p>
+            <w:pPr>
+              <w:jc w:val="center"/>
+            </w:pPr>
+            <w:r>
+              <w:t>Endar</w:t>
+            </w:r>
+          </w:p>
+        </w:tc>
+      </w:tr>
+      <w:tr>
+        <w:tc>
+          <w:tcPr>
+            <w:tcW w:w="3116" w:type="dxa"/>
+          </w:tcPr>
+          <w:p>
+            <w:pPr>
+              <w:jc w:val="center"/>
+            </w:pPr>
+            <w:r>
+              <w:t>0</w:t>
+            </w:r>
+          </w:p>
+        </w:tc>
+        <w:tc>
+          <w:tcPr>
+            <w:tcW w:w="3117" w:type="dxa"/>
+          </w:tcPr>
+          <w:p>
+            <w:pPr>
+              <w:jc w:val="center"/>
+            </w:pPr>
+            <w:r>
+              <w:t>10.jan</w:t>
+            </w:r>
+          </w:p>
+        </w:tc>
+        <w:tc>
+          <w:tcPr>
+            <w:tcW w:w="3117" w:type="dxa"/>
+          </w:tcPr>
+          <w:p>
+            <w:pPr>
+              <w:jc w:val="center"/>
+            </w:pPr>
+            <w:r>
+              <w:t>31.jan</w:t>
+            </w:r>
+          </w:p>
+        </w:tc>
+      </w:tr>
+      <w:tr>
+        <w:tc>
+          <w:tcPr>
+            <w:tcW w:w="3116" w:type="dxa"/>
+          </w:tcPr>
+          <w:p>
+            <w:pPr>
+              <w:jc w:val="center"/>
+            </w:pPr>
+            <w:r>
+              <w:t>1</w:t>
+            </w:r>
+          </w:p>
+        </w:tc>
+        <w:tc>
+          <w:tcPr>
+            <w:tcW w:w="3117" w:type="dxa"/>
+          </w:tcPr>
+          <w:p>
+            <w:pPr>
+              <w:jc w:val="center"/>
+            </w:pPr>
+            <w:r>
+              <w:t>31.jan</w:t>
+            </w:r>
+          </w:p>
+        </w:tc>
+        <w:tc>
+          <w:tcPr>
+            <w:tcW w:w="3117" w:type="dxa"/>
+          </w:tcPr>
+          <w:p>
+            <w:pPr>
+              <w:jc w:val="center"/>
+            </w:pPr>
+            <w:r>
+              <w:t>14.feb</w:t>
+            </w:r>
+          </w:p>
+        </w:tc>
+      </w:tr>
+      <w:tr>
+        <w:tc>
+          <w:tcPr>
+            <w:tcW w:w="3116" w:type="dxa"/>
+          </w:tcPr>
+          <w:p>
+            <w:pPr>
+              <w:jc w:val="center"/>
+            </w:pPr>
+            <w:r>
+              <w:t>2</w:t>
+            </w:r>
+          </w:p>
+        </w:tc>
+        <w:tc>
+          <w:tcPr>
+            <w:tcW w:w="3117" w:type="dxa"/>
+          </w:tcPr>
+          <w:p>
+            <w:pPr>
+              <w:jc w:val="center"/>
+            </w:pPr>
+            <w:r>
+              <w:t>14.feb</w:t>
+            </w:r>
+          </w:p>
+        </w:tc>
+        <w:tc>
+          <w:tcPr>
+            <w:tcW w:w="3117" w:type="dxa"/>
+          </w:tcPr>
+          <w:p>
+            <w:pPr>
+              <w:jc w:val="center"/>
+            </w:pPr>
+            <w:r>
+              <w:t>28.feb</w:t>
+            </w:r>
+          </w:p>
+        </w:tc>
+      </w:tr>
+      <w:tr>
+        <w:tc>
+          <w:tcPr>
+            <w:tcW w:w="3116" w:type="dxa"/>
+          </w:tcPr>
+          <w:p>
+            <w:pPr>
+              <w:jc w:val="center"/>
+            </w:pPr>
+            <w:r>
+              <w:t>3</w:t>
+            </w:r>
+          </w:p>
+        </w:tc>
+        <w:tc>
+          <w:tcPr>
+            <w:tcW w:w="3117" w:type="dxa"/>
+          </w:tcPr>
+          <w:p>
+            <w:pPr>
+              <w:jc w:val="center"/>
+            </w:pPr>
+            <w:r>
+              <w:t>28.feb</w:t>
+            </w:r>
+          </w:p>
+        </w:tc>
+        <w:tc>
+          <w:tcPr>
+            <w:tcW w:w="3117" w:type="dxa"/>
+          </w:tcPr>
+          <w:p>
+            <w:pPr>
+              <w:jc w:val="center"/>
+            </w:pPr>
+            <w:r>
+              <w:t>14.mars</w:t>
+            </w:r>
+          </w:p>
+        </w:tc>
+      </w:tr>
+      <w:tr>
+        <w:tc>
+          <w:tcPr>
+            <w:tcW w:w="3116" w:type="dxa"/>
+          </w:tcPr>
+          <w:p>
+            <w:pPr>
+              <w:jc w:val="center"/>
+            </w:pPr>
+            <w:r>
+              <w:t>4</w:t>
+            </w:r>
+          </w:p>
+        </w:tc>
+        <w:tc>
+          <w:tcPr>
+            <w:tcW w:w="3117" w:type="dxa"/>
+          </w:tcPr>
+          <w:p>
+            <w:pPr>
+              <w:jc w:val="center"/>
+            </w:pPr>
+            <w:r>
+              <w:t>14.mars</w:t>
+            </w:r>
+          </w:p>
+        </w:tc>
+        <w:tc>
+          <w:tcPr>
+            <w:tcW w:w="3117" w:type="dxa"/>
+          </w:tcPr>
+          <w:p>
+            <w:pPr>
+              <w:jc w:val="center"/>
+            </w:pPr>
+            <w:r>
+              <w:t>28.mars</w:t>
+            </w:r>
+          </w:p>
+        </w:tc>
+      </w:tr>
+      <w:tr>
+        <w:tc>
+          <w:tcPr>
+            <w:tcW w:w="3116" w:type="dxa"/>
+          </w:tcPr>
+          <w:p>
+            <w:pPr>
+              <w:jc w:val="center"/>
+            </w:pPr>
+            <w:r>
+              <w:t>5</w:t>
+            </w:r>
+          </w:p>
+        </w:tc>
+        <w:tc>
+          <w:tcPr>
+            <w:tcW w:w="3117" w:type="dxa"/>
+          </w:tcPr>
+          <w:p>
+            <w:pPr>
+              <w:jc w:val="center"/>
+            </w:pPr>
+            <w:r>
+              <w:t>28.mars</w:t>
+            </w:r>
+          </w:p>
+        </w:tc>
+        <w:tc>
+          <w:tcPr>
+            <w:tcW w:w="3117" w:type="dxa"/>
+          </w:tcPr>
+          <w:p>
+            <w:pPr>
+              <w:jc w:val="center"/>
+            </w:pPr>
+            <w:r>
+              <w:t>4.apríl</w:t>
+            </w:r>
+          </w:p>
+        </w:tc>
+      </w:tr>
+      <w:tr>
+        <w:tc>
+          <w:tcPr>
+            <w:tcW w:w="3116" w:type="dxa"/>
+          </w:tcPr>
+          <w:p>
+            <w:pPr>
+              <w:jc w:val="center"/>
+            </w:pPr>
+            <w:r>
+              <w:t>6</w:t>
+            </w:r>
+          </w:p>
+        </w:tc>
+        <w:tc>
+          <w:tcPr>
+            <w:tcW w:w="3117" w:type="dxa"/>
+          </w:tcPr>
+          <w:p>
+            <w:pPr>
+              <w:jc w:val="center"/>
+            </w:pPr>
+            <w:r>
+              <w:t>4.apríl</w:t>
+            </w:r>
+          </w:p>
+        </w:tc>
+        <w:tc>
+          <w:tcPr>
+            <w:tcW w:w="3117" w:type="dxa"/>
+          </w:tcPr>
+          <w:p>
+            <w:pPr>
+              <w:jc w:val="center"/>
+            </w:pPr>
+            <w:r>
+              <w:t>11.apríl</w:t>
+            </w:r>
+          </w:p>
+        </w:tc>
+      </w:tr>
+      <w:tr>
+        <w:tc>
+          <w:tcPr>
+            <w:tcW w:w="3116" w:type="dxa"/>
+          </w:tcPr>
+          <w:p>
+            <w:pPr>
+              <w:jc w:val="center"/>
+            </w:pPr>
+            <w:r>
+              <w:t>7</w:t>
+            </w:r>
+          </w:p>
+        </w:tc>
+        <w:tc>
+          <w:tcPr>
+            <w:tcW w:w="3117" w:type="dxa"/>
+          </w:tcPr>
+          <w:p>
+            <w:pPr>
+              <w:jc w:val="center"/>
+            </w:pPr>
+            <w:r>
+              <w:t>11.apríl</w:t>
+            </w:r>
+          </w:p>
+        </w:tc>
+        <w:tc>
+          <w:tcPr>
+            <w:tcW w:w="3117" w:type="dxa"/>
+          </w:tcPr>
+          <w:p>
+            <w:pPr>
+              <w:jc w:val="center"/>
+            </w:pPr>
+            <w:r>
+              <w:t>18.apríl</w:t>
+            </w:r>
+          </w:p>
+        </w:tc>
+      </w:tr>
+      <w:tr>
+        <w:tc>
+          <w:tcPr>
+            <w:tcW w:w="3116" w:type="dxa"/>
+          </w:tcPr>
+          <w:p>
+            <w:pPr>
+              <w:jc w:val="center"/>
+            </w:pPr>
+            <w:r>
+              <w:t>8</w:t>
+            </w:r>
+          </w:p>
+        </w:tc>
+        <w:tc>
+          <w:tcPr>
+            <w:tcW w:w="3117" w:type="dxa"/>
+          </w:tcPr>
+          <w:p>
+            <w:pPr>
+              <w:jc w:val="center"/>
+            </w:pPr>
+            <w:r>
+              <w:t>18.apríl</w:t>
+            </w:r>
+          </w:p>
+        </w:tc>
+        <w:tc>
+          <w:tcPr>
+            <w:tcW w:w="3117" w:type="dxa"/>
+          </w:tcPr>
+          <w:p>
+            <w:pPr>
+              <w:jc w:val="center"/>
+            </w:pPr>
+            <w:r>
+              <w:t>25.apríl</w:t>
+            </w:r>
+          </w:p>
+        </w:tc>
+      </w:tr>
+      <w:tr>
+        <w:tc>
+          <w:tcPr>
+            <w:tcW w:w="3116" w:type="dxa"/>
+          </w:tcPr>
+          <w:p>
+            <w:pPr>
+              <w:jc w:val="center"/>
+            </w:pPr>
+            <w:r>
+              <w:t>9</w:t>
+            </w:r>
+          </w:p>
+        </w:tc>
+        <w:tc>
+          <w:tcPr>
+            <w:tcW w:w="3117" w:type="dxa"/>
+          </w:tcPr>
+          <w:p>
+            <w:pPr>
+              <w:jc w:val="center"/>
+            </w:pPr>
+            <w:r>
+              <w:t>25.apríl</w:t>
+            </w:r>
+          </w:p>
+        </w:tc>
+        <w:tc>
+          <w:tcPr>
+            <w:tcW w:w="3117" w:type="dxa"/>
+          </w:tcPr>
+          <w:p>
+            <w:pPr>
+              <w:jc w:val="center"/>
+            </w:pPr>
+            <w:r>
+              <w:t>2.maí</w:t>
+            </w:r>
+          </w:p>
+        </w:tc>
+      </w:tr>
+      <w:tr>
+        <w:tc>
+          <w:tcPr>
+            <w:tcW w:w="3116" w:type="dxa"/>
+          </w:tcPr>
+          <w:p>
+            <w:pPr>
+              <w:jc w:val="center"/>
+            </w:pPr>
+            <w:r>
+              <w:t>10</w:t>
+            </w:r>
+          </w:p>
+        </w:tc>
+        <w:tc>
+          <w:tcPr>
+            <w:tcW w:w="3117" w:type="dxa"/>
+          </w:tcPr>
+          <w:p>
+            <w:pPr>
+              <w:jc w:val="center"/>
+            </w:pPr>
+            <w:r>
+              <w:t>2.maí</w:t>
+            </w:r>
+          </w:p>
+        </w:tc>
+        <w:tc>
+          <w:tcPr>
+            <w:tcW w:w="3117" w:type="dxa"/>
+          </w:tcPr>
+          <w:p>
+            <w:pPr>
+              <w:jc w:val="center"/>
+            </w:pPr>
+            <w:r>
+              <w:t>9.maí</w:t>
+            </w:r>
+          </w:p>
+        </w:tc>
+      </w:tr>
+      <w:tr>
+        <w:tc>
+          <w:tcPr>
+            <w:tcW w:w="3116" w:type="dxa"/>
+          </w:tcPr>
+          <w:p>
+            <w:pPr>
+              <w:jc w:val="center"/>
+            </w:pPr>
+            <w:r>
+              <w:t>11</w:t>
+            </w:r>
+          </w:p>
+        </w:tc>
+        <w:tc>
+          <w:tcPr>
+            <w:tcW w:w="3117" w:type="dxa"/>
+          </w:tcPr>
+          <w:p>
+            <w:pPr>
+              <w:jc w:val="center"/>
+            </w:pPr>
+            <w:r>
+              <w:t>9.maí</w:t>
+            </w:r>
+          </w:p>
+        </w:tc>
+        <w:tc>
+          <w:tcPr>
+            <w:tcW w:w="3117" w:type="dxa"/>
+          </w:tcPr>
+          <w:p>
+            <w:pPr>
+              <w:jc w:val="center"/>
+            </w:pPr>
+            <w:r>
+              <w:t>16.maí</w:t>
+            </w:r>
+          </w:p>
+        </w:tc>
+      </w:tr>
+    </w:tbl>
     <w:p/>
+    <w:p>
+      <w:r>
+        <w:t>Ástæða fyrir</w:t>
+      </w:r>
+      <w:r>
+        <w:t xml:space="preserve"> að sprettirnir séu í </w:t>
+      </w:r>
+      <w:r>
+        <w:t xml:space="preserve">viku </w:t>
+      </w:r>
+      <w:r>
+        <w:t xml:space="preserve">á dögunum </w:t>
+      </w:r>
+      <w:r>
+        <w:t xml:space="preserve">frá 28.mars til 16 maí er sú að sumir þurfa </w:t>
+      </w:r>
+      <w:r>
+        <w:t xml:space="preserve">einungis </w:t>
+      </w:r>
+      <w:r>
+        <w:t xml:space="preserve">að taka eitt </w:t>
+      </w:r>
+      <w:r>
+        <w:t>loka</w:t>
+      </w:r>
+      <w:r>
+        <w:t xml:space="preserve">próf á meðan </w:t>
+      </w:r>
+      <w:r>
+        <w:t xml:space="preserve">aðrir </w:t>
+      </w:r>
+      <w:r>
+        <w:t>þurfa ekki að taka</w:t>
+      </w:r>
+      <w:r>
+        <w:t xml:space="preserve"> þau. Þá geta hópmeðlimirnir einbeitt sér á lokaverkefninu á meðan önnur námskeið séu ekki að trufla þróun verkefnisins. </w:t>
+      </w:r>
+    </w:p>
+    <w:p>
+      <w:pPr>
+        <w:rPr>
+          <w:b/>
+          <w:bCs/>
+          <w:sz w:val="28"/>
+          <w:szCs w:val="28"/>
+        </w:rPr>
+      </w:pPr>
+    </w:p>
+    <w:p>
+      <w:pPr>
+        <w:rPr>
+          <w:b/>
+          <w:bCs/>
+          <w:sz w:val="28"/>
+          <w:szCs w:val="28"/>
+        </w:rPr>
+      </w:pPr>
+      <w:r>
+        <w:rPr>
+          <w:b/>
+          <w:bCs/>
+          <w:sz w:val="28"/>
+          <w:szCs w:val="28"/>
+        </w:rPr>
+        <w:t>Tímaskráning</w:t>
+      </w:r>
+    </w:p>
+    <w:p>
+      <w:r>
+        <w:t>Haldið v</w:t>
+      </w:r>
+      <w:r>
+        <w:t>erður</w:t>
+      </w:r>
+      <w:r>
+        <w:t xml:space="preserve"> utan um tíma </w:t>
+      </w:r>
+      <w:r>
+        <w:t xml:space="preserve">hvers spretts </w:t>
+      </w:r>
+      <w:r>
+        <w:t>fyrir hvern einstakling</w:t>
+      </w:r>
+      <w:r>
+        <w:t xml:space="preserve"> </w:t>
+      </w:r>
+      <w:r>
+        <w:t xml:space="preserve"> inná sameiginlegu google sheets skjali. Þar v</w:t>
+      </w:r>
+      <w:r>
+        <w:t>erða</w:t>
+      </w:r>
+      <w:r>
+        <w:t xml:space="preserve"> tímarnir skipt niður í fjóra flokka , fundi, skýrslur, hönnun og forritun.  Fyrir hvern Flokk er hluti sem heitir </w:t>
+      </w:r>
+      <w:r>
+        <w:t>„</w:t>
+      </w:r>
+      <w:r>
+        <w:rPr>
+          <w:i/>
+          <w:iCs/>
+        </w:rPr>
+        <w:t>Verkefni</w:t>
+      </w:r>
+      <w:r>
+        <w:rPr>
+          <w:i/>
+          <w:iCs/>
+        </w:rPr>
+        <w:t xml:space="preserve">“ </w:t>
+      </w:r>
+      <w:r>
+        <w:t xml:space="preserve"> og þar verður skrifað niður hvað var unnið í og hversu langan tíma það tók. </w:t>
+      </w:r>
+    </w:p>
     <w:sectPr>
       <w:pgSz w:w="12240" w:h="15840"/>
       <w:pgMar w:top="1440" w:right="1440" w:bottom="1440" w:left="1440" w:header="720" w:footer="720" w:gutter="0"/>
@@ -547,6 +1400,25 @@
     <w:semiHidden/>
     <w:unhideWhenUsed/>
   </w:style>
+  <w:style w:type="table" w:styleId="TableGrid">
+    <w:name w:val="Table Grid"/>
+    <w:basedOn w:val="TableNormal"/>
+    <w:uiPriority w:val="39"/>
+    <w:rsid w:val="007A1ECE"/>
+    <w:pPr>
+      <w:spacing w:after="0" w:line="240" w:lineRule="auto"/>
+    </w:pPr>
+    <w:tblPr>
+      <w:tblBorders>
+        <w:top w:val="single" w:sz="4" w:space="0" w:color="auto"/>
+        <w:left w:val="single" w:sz="4" w:space="0" w:color="auto"/>
+        <w:bottom w:val="single" w:sz="4" w:space="0" w:color="auto"/>
+        <w:right w:val="single" w:sz="4" w:space="0" w:color="auto"/>
+        <w:insideH w:val="single" w:sz="4" w:space="0" w:color="auto"/>
+        <w:insideV w:val="single" w:sz="4" w:space="0" w:color="auto"/>
+      </w:tblBorders>
+    </w:tblPr>
+  </w:style>
 </w:styles>
 </file>
 

</xml_diff>